<commit_message>
Uploaded latest prototype gameplay.
</commit_message>
<xml_diff>
--- a/Management/Backlog - List of updated user stories.docx
+++ b/Management/Backlog - List of updated user stories.docx
@@ -2073,244 +2073,254 @@
       <w:r>
         <w:t>0</w:t>
       </w:r>
+      <w:r>
+        <w:t>) --- Add any new features that need to be saved above ---</w:t>
+      </w:r>
+    </w:p>
+    <w:p>
+      <w:pPr>
+        <w:pStyle w:val="ListParagraph"/>
+      </w:pPr>
+    </w:p>
+    <w:p>
+      <w:pPr>
+        <w:pStyle w:val="ListParagraph"/>
+        <w:numPr>
+          <w:ilvl w:val="0"/>
+          <w:numId w:val="7"/>
+        </w:numPr>
+      </w:pPr>
+      <w:r>
+        <w:t>2 | As a player I want to be able to load my game progress:</w:t>
+      </w:r>
+    </w:p>
+    <w:p>
+      <w:pPr>
+        <w:pStyle w:val="ListParagraph"/>
+        <w:numPr>
+          <w:ilvl w:val="1"/>
+          <w:numId w:val="7"/>
+        </w:numPr>
+      </w:pPr>
+      <w:r>
+        <w:t>1) Fundamentals for the loading system – once the fundamentals for the saving have been created; I can start working on loading the data back into the game. The fundamentals should be able to load the planet name, and the date of when the planet was created.</w:t>
+      </w:r>
+    </w:p>
+    <w:p>
+      <w:pPr>
+        <w:pStyle w:val="ListParagraph"/>
+        <w:ind w:left="1440"/>
+      </w:pPr>
+    </w:p>
+    <w:p>
+      <w:pPr>
+        <w:pStyle w:val="ListParagraph"/>
+        <w:numPr>
+          <w:ilvl w:val="1"/>
+          <w:numId w:val="7"/>
+        </w:numPr>
+      </w:pPr>
+      <w:r>
+        <w:t>2) Loading the Energy</w:t>
+      </w:r>
+    </w:p>
+    <w:p>
+      <w:pPr>
+        <w:pStyle w:val="ListParagraph"/>
+      </w:pPr>
+    </w:p>
+    <w:p>
+      <w:pPr>
+        <w:pStyle w:val="ListParagraph"/>
+        <w:numPr>
+          <w:ilvl w:val="1"/>
+          <w:numId w:val="7"/>
+        </w:numPr>
+      </w:pPr>
+      <w:r>
+        <w:t>3) Loading the session times</w:t>
+      </w:r>
+    </w:p>
+    <w:p>
+      <w:pPr>
+        <w:pStyle w:val="ListParagraph"/>
+      </w:pPr>
+    </w:p>
+    <w:p>
+      <w:pPr>
+        <w:pStyle w:val="ListParagraph"/>
+        <w:numPr>
+          <w:ilvl w:val="1"/>
+          <w:numId w:val="7"/>
+        </w:numPr>
+      </w:pPr>
+      <w:r>
+        <w:t>4) Loading the planet progress</w:t>
+      </w:r>
+    </w:p>
+    <w:p>
+      <w:pPr>
+        <w:pStyle w:val="ListParagraph"/>
+      </w:pPr>
+    </w:p>
+    <w:p>
+      <w:pPr>
+        <w:pStyle w:val="ListParagraph"/>
+        <w:numPr>
+          <w:ilvl w:val="1"/>
+          <w:numId w:val="7"/>
+        </w:numPr>
+      </w:pPr>
+      <w:r>
+        <w:t>5) Loading the journal progress</w:t>
+      </w:r>
+    </w:p>
+    <w:p>
+      <w:pPr>
+        <w:pStyle w:val="ListParagraph"/>
+      </w:pPr>
+    </w:p>
+    <w:p>
+      <w:pPr>
+        <w:pStyle w:val="ListParagraph"/>
+        <w:numPr>
+          <w:ilvl w:val="1"/>
+          <w:numId w:val="7"/>
+        </w:numPr>
+      </w:pPr>
+      <w:r>
+        <w:t>6) Loading the tree choices</w:t>
+      </w:r>
+    </w:p>
+    <w:p>
+      <w:pPr>
+        <w:pStyle w:val="ListParagraph"/>
+      </w:pPr>
+    </w:p>
+    <w:p>
+      <w:pPr>
+        <w:pStyle w:val="ListParagraph"/>
+        <w:numPr>
+          <w:ilvl w:val="1"/>
+          <w:numId w:val="7"/>
+        </w:numPr>
+      </w:pPr>
+      <w:r>
+        <w:t>0</w:t>
+      </w:r>
+      <w:r>
+        <w:t xml:space="preserve">) --- Add any new features that need to be </w:t>
+      </w:r>
+      <w:r>
+        <w:t>loaded</w:t>
+      </w:r>
+      <w:r>
+        <w:t xml:space="preserve"> above ---</w:t>
+      </w:r>
+    </w:p>
+    <w:p>
+      <w:pPr>
+        <w:pStyle w:val="ListParagraph"/>
+      </w:pPr>
+    </w:p>
+    <w:p>
+      <w:pPr>
+        <w:pStyle w:val="ListParagraph"/>
+        <w:numPr>
+          <w:ilvl w:val="0"/>
+          <w:numId w:val="7"/>
+        </w:numPr>
+      </w:pPr>
+      <w:r>
+        <w:t>2 | As a player I want the game to keep track of time passed between play sessions:</w:t>
+      </w:r>
+    </w:p>
+    <w:p>
+      <w:pPr>
+        <w:pStyle w:val="ListParagraph"/>
+        <w:numPr>
+          <w:ilvl w:val="1"/>
+          <w:numId w:val="7"/>
+        </w:numPr>
+      </w:pPr>
+      <w:r>
+        <w:t>1) The game should be able to save and load the time when game was last played – this will allow the system to calculate how much time has passed between the play sessions. This way, other systems can calculate if any rewards/items should be given to player. Main system that will use this is the Energy system, to reward player free energy points.</w:t>
+      </w:r>
+    </w:p>
+    <w:p>
+      <w:pPr>
+        <w:pStyle w:val="ListParagraph"/>
+        <w:ind w:left="1440"/>
+      </w:pPr>
+    </w:p>
+    <w:p>
+      <w:pPr>
+        <w:pStyle w:val="ListParagraph"/>
+        <w:numPr>
+          <w:ilvl w:val="1"/>
+          <w:numId w:val="7"/>
+        </w:numPr>
+      </w:pPr>
+      <w:r>
+        <w:t>2) The game should calculate how much time has passed – the system should be able to calculate how much time has passed between the play sessions, using the data from the saving/loading system.</w:t>
+      </w:r>
+    </w:p>
+    <w:p>
+      <w:pPr>
+        <w:pStyle w:val="ListParagraph"/>
+      </w:pPr>
+    </w:p>
+    <w:p>
+      <w:pPr>
+        <w:pStyle w:val="ListParagraph"/>
+        <w:numPr>
+          <w:ilvl w:val="0"/>
+          <w:numId w:val="7"/>
+        </w:numPr>
+      </w:pPr>
+      <w:r>
+        <w:t>2 | As a player I want to customise my “elder tree”</w:t>
+      </w:r>
+      <w:r>
+        <w:t xml:space="preserve"> (don’t remember what we called it exactly)</w:t>
+      </w:r>
+      <w:r>
+        <w:t>:</w:t>
+      </w:r>
+    </w:p>
+    <w:p>
+      <w:pPr>
+        <w:pStyle w:val="ListParagraph"/>
+        <w:numPr>
+          <w:ilvl w:val="1"/>
+          <w:numId w:val="7"/>
+        </w:numPr>
+      </w:pPr>
+      <w:r>
+        <w:t xml:space="preserve">1) Players should be able to customise the tree when initially creating the planet – the system will make use of saving/loading to keep track of the choices players made. </w:t>
+      </w:r>
+      <w:r>
+        <w:t>(list choices above)</w:t>
+      </w:r>
       <w:bookmarkStart w:id="0" w:name="_GoBack"/>
       <w:bookmarkEnd w:id="0"/>
-      <w:r>
-        <w:t>) --- Add any new features that need to be saved above ---</w:t>
-      </w:r>
-    </w:p>
-    <w:p>
-      <w:pPr>
-        <w:pStyle w:val="ListParagraph"/>
-      </w:pPr>
-    </w:p>
-    <w:p>
-      <w:pPr>
-        <w:pStyle w:val="ListParagraph"/>
-        <w:numPr>
-          <w:ilvl w:val="0"/>
+    </w:p>
+    <w:p>
+      <w:pPr>
+        <w:pStyle w:val="ListParagraph"/>
+        <w:ind w:left="1440"/>
+      </w:pPr>
+    </w:p>
+    <w:p>
+      <w:pPr>
+        <w:pStyle w:val="ListParagraph"/>
+        <w:numPr>
+          <w:ilvl w:val="1"/>
           <w:numId w:val="7"/>
         </w:numPr>
       </w:pPr>
       <w:r>
-        <w:t>2 | As a player I want to be able to load my game progress:</w:t>
-      </w:r>
-    </w:p>
-    <w:p>
-      <w:pPr>
-        <w:pStyle w:val="ListParagraph"/>
-        <w:numPr>
-          <w:ilvl w:val="1"/>
-          <w:numId w:val="7"/>
-        </w:numPr>
-      </w:pPr>
-      <w:r>
-        <w:t>1) Fundamentals for the loading system – once the fundamentals for the saving have been created; I can start working on loading the data back into the game. The fundamentals should be able to load the planet name, and the date of when the planet was created.</w:t>
-      </w:r>
-    </w:p>
-    <w:p>
-      <w:pPr>
-        <w:pStyle w:val="ListParagraph"/>
-        <w:ind w:left="1440"/>
-      </w:pPr>
-    </w:p>
-    <w:p>
-      <w:pPr>
-        <w:pStyle w:val="ListParagraph"/>
-        <w:numPr>
-          <w:ilvl w:val="1"/>
-          <w:numId w:val="7"/>
-        </w:numPr>
-      </w:pPr>
-      <w:r>
-        <w:t>2) Loading the Energy</w:t>
-      </w:r>
-    </w:p>
-    <w:p>
-      <w:pPr>
-        <w:pStyle w:val="ListParagraph"/>
-      </w:pPr>
-    </w:p>
-    <w:p>
-      <w:pPr>
-        <w:pStyle w:val="ListParagraph"/>
-        <w:numPr>
-          <w:ilvl w:val="1"/>
-          <w:numId w:val="7"/>
-        </w:numPr>
-      </w:pPr>
-      <w:r>
-        <w:t>3) Loading the session times</w:t>
-      </w:r>
-    </w:p>
-    <w:p>
-      <w:pPr>
-        <w:pStyle w:val="ListParagraph"/>
-      </w:pPr>
-    </w:p>
-    <w:p>
-      <w:pPr>
-        <w:pStyle w:val="ListParagraph"/>
-        <w:numPr>
-          <w:ilvl w:val="1"/>
-          <w:numId w:val="7"/>
-        </w:numPr>
-      </w:pPr>
-      <w:r>
-        <w:t>4) Loading the planet progress</w:t>
-      </w:r>
-    </w:p>
-    <w:p>
-      <w:pPr>
-        <w:pStyle w:val="ListParagraph"/>
-      </w:pPr>
-    </w:p>
-    <w:p>
-      <w:pPr>
-        <w:pStyle w:val="ListParagraph"/>
-        <w:numPr>
-          <w:ilvl w:val="1"/>
-          <w:numId w:val="7"/>
-        </w:numPr>
-      </w:pPr>
-      <w:r>
-        <w:t>5) Loading the journal progress</w:t>
-      </w:r>
-    </w:p>
-    <w:p>
-      <w:pPr>
-        <w:pStyle w:val="ListParagraph"/>
-      </w:pPr>
-    </w:p>
-    <w:p>
-      <w:pPr>
-        <w:pStyle w:val="ListParagraph"/>
-        <w:numPr>
-          <w:ilvl w:val="1"/>
-          <w:numId w:val="7"/>
-        </w:numPr>
-      </w:pPr>
-      <w:r>
-        <w:t>6) Loading the tree choices</w:t>
-      </w:r>
-    </w:p>
-    <w:p>
-      <w:pPr>
-        <w:pStyle w:val="ListParagraph"/>
-      </w:pPr>
-    </w:p>
-    <w:p>
-      <w:pPr>
-        <w:pStyle w:val="ListParagraph"/>
-        <w:numPr>
-          <w:ilvl w:val="1"/>
-          <w:numId w:val="7"/>
-        </w:numPr>
-      </w:pPr>
-      <w:r>
-        <w:t>0</w:t>
-      </w:r>
-      <w:r>
-        <w:t xml:space="preserve">) --- Add any new features that need to be </w:t>
-      </w:r>
-      <w:r>
-        <w:t>loaded</w:t>
-      </w:r>
-      <w:r>
-        <w:t xml:space="preserve"> above ---</w:t>
-      </w:r>
-    </w:p>
-    <w:p>
-      <w:pPr>
-        <w:pStyle w:val="ListParagraph"/>
-      </w:pPr>
-    </w:p>
-    <w:p>
-      <w:pPr>
-        <w:pStyle w:val="ListParagraph"/>
-        <w:numPr>
-          <w:ilvl w:val="0"/>
-          <w:numId w:val="7"/>
-        </w:numPr>
-      </w:pPr>
-      <w:r>
-        <w:t>2 | As a player I want the game to keep track of time passed between play sessions:</w:t>
-      </w:r>
-    </w:p>
-    <w:p>
-      <w:pPr>
-        <w:pStyle w:val="ListParagraph"/>
-        <w:numPr>
-          <w:ilvl w:val="1"/>
-          <w:numId w:val="7"/>
-        </w:numPr>
-      </w:pPr>
-      <w:r>
-        <w:t>1) The game should be able to save and load the time when game was last played – this will allow the system to calculate how much time has passed between the play sessions. This way, other systems can calculate if any rewards/items should be given to player. Main system that will use this is the Energy system, to reward player free energy points.</w:t>
-      </w:r>
-    </w:p>
-    <w:p>
-      <w:pPr>
-        <w:pStyle w:val="ListParagraph"/>
-        <w:ind w:left="1440"/>
-      </w:pPr>
-    </w:p>
-    <w:p>
-      <w:pPr>
-        <w:pStyle w:val="ListParagraph"/>
-        <w:numPr>
-          <w:ilvl w:val="1"/>
-          <w:numId w:val="7"/>
-        </w:numPr>
-      </w:pPr>
-      <w:r>
-        <w:t>2) The game should calculate how much time has passed – the system should be able to calculate how much time has passed between the play sessions, using the data from the saving/loading system.</w:t>
-      </w:r>
-    </w:p>
-    <w:p>
-      <w:pPr>
-        <w:pStyle w:val="ListParagraph"/>
-      </w:pPr>
-    </w:p>
-    <w:p>
-      <w:pPr>
-        <w:pStyle w:val="ListParagraph"/>
-        <w:numPr>
-          <w:ilvl w:val="0"/>
-          <w:numId w:val="7"/>
-        </w:numPr>
-      </w:pPr>
-      <w:r>
-        <w:t>2 | As a player I want to customise my “elder tree”:</w:t>
-      </w:r>
-    </w:p>
-    <w:p>
-      <w:pPr>
-        <w:pStyle w:val="ListParagraph"/>
-        <w:numPr>
-          <w:ilvl w:val="1"/>
-          <w:numId w:val="7"/>
-        </w:numPr>
-      </w:pPr>
-      <w:r>
-        <w:t xml:space="preserve">1) Players should be able to customise the tree when initially creating the planet – the system will make use of saving/loading to keep track of the choices players made. </w:t>
-      </w:r>
-    </w:p>
-    <w:p>
-      <w:pPr>
-        <w:pStyle w:val="ListParagraph"/>
-        <w:ind w:left="1440"/>
-      </w:pPr>
-    </w:p>
-    <w:p>
-      <w:pPr>
-        <w:pStyle w:val="ListParagraph"/>
-        <w:numPr>
-          <w:ilvl w:val="1"/>
-          <w:numId w:val="7"/>
-        </w:numPr>
-      </w:pPr>
-      <w:r>
+        <w:lastRenderedPageBreak/>
         <w:t>0</w:t>
       </w:r>
       <w:r>
@@ -3568,6 +3578,7 @@
   <w:style w:type="character" w:default="1" w:styleId="DefaultParagraphFont">
     <w:name w:val="Default Paragraph Font"/>
     <w:uiPriority w:val="1"/>
+    <w:semiHidden/>
     <w:unhideWhenUsed/>
   </w:style>
   <w:style w:type="table" w:default="1" w:styleId="TableNormal">

</xml_diff>